<commit_message>
add SuperThreadBreaker for multisleeping
</commit_message>
<xml_diff>
--- a/lab1/Лабораторна робота No 1.docx
+++ b/lab1/Лабораторна робота No 1.docx
@@ -363,7 +363,7 @@
     </w:p>
     <w:p>
       <w:pPr>
-        <w:jc w:val="left"/>
+        <w:jc w:val="center"/>
         <w:rPr>
           <w:rFonts w:hint="default" w:ascii="Times New Roman" w:hAnsi="Times New Roman" w:cs="Times New Roman"/>
           <w:sz w:val="28"/>
@@ -380,6 +380,63 @@
         </w:rPr>
         <w:t xml:space="preserve">Посилання на код - </w:t>
       </w:r>
+      <w:r>
+        <w:rPr>
+          <w:rFonts w:hint="default" w:ascii="Times New Roman" w:hAnsi="Times New Roman" w:cs="Times New Roman"/>
+          <w:sz w:val="28"/>
+          <w:szCs w:val="28"/>
+          <w:lang w:val="uk-UA"/>
+        </w:rPr>
+        <w:fldChar w:fldCharType="begin"/>
+      </w:r>
+      <w:r>
+        <w:rPr>
+          <w:rFonts w:hint="default" w:ascii="Times New Roman" w:hAnsi="Times New Roman" w:cs="Times New Roman"/>
+          <w:sz w:val="28"/>
+          <w:szCs w:val="28"/>
+          <w:lang w:val="uk-UA"/>
+        </w:rPr>
+        <w:instrText xml:space="preserve"> HYPERLINK "https://github.com/Nyashuka/parallel_computing_processes/tree/main/lab1/task1" </w:instrText>
+      </w:r>
+      <w:r>
+        <w:rPr>
+          <w:rFonts w:hint="default" w:ascii="Times New Roman" w:hAnsi="Times New Roman" w:cs="Times New Roman"/>
+          <w:sz w:val="28"/>
+          <w:szCs w:val="28"/>
+          <w:lang w:val="uk-UA"/>
+        </w:rPr>
+        <w:fldChar w:fldCharType="separate"/>
+      </w:r>
+      <w:r>
+        <w:rPr>
+          <w:rStyle w:val="4"/>
+          <w:rFonts w:hint="default" w:ascii="Times New Roman" w:hAnsi="Times New Roman" w:cs="Times New Roman"/>
+          <w:sz w:val="28"/>
+          <w:szCs w:val="28"/>
+          <w:lang w:val="uk-UA"/>
+        </w:rPr>
+        <w:t>github</w:t>
+      </w:r>
+      <w:r>
+        <w:rPr>
+          <w:rFonts w:hint="default" w:ascii="Times New Roman" w:hAnsi="Times New Roman" w:cs="Times New Roman"/>
+          <w:sz w:val="28"/>
+          <w:szCs w:val="28"/>
+          <w:lang w:val="uk-UA"/>
+        </w:rPr>
+        <w:fldChar w:fldCharType="end"/>
+      </w:r>
+    </w:p>
+    <w:p>
+      <w:pPr>
+        <w:jc w:val="center"/>
+        <w:rPr>
+          <w:rFonts w:hint="default" w:ascii="Times New Roman" w:hAnsi="Times New Roman" w:cs="Times New Roman"/>
+          <w:sz w:val="28"/>
+          <w:szCs w:val="28"/>
+          <w:lang w:val="uk-UA"/>
+        </w:rPr>
+      </w:pPr>
       <w:bookmarkStart w:id="0" w:name="_GoBack"/>
       <w:bookmarkEnd w:id="0"/>
     </w:p>
@@ -681,6 +738,15 @@
       </w:tblCellMar>
     </w:tblPr>
   </w:style>
+  <w:style w:type="character" w:styleId="4">
+    <w:name w:val="Hyperlink"/>
+    <w:basedOn w:val="2"/>
+    <w:uiPriority w:val="0"/>
+    <w:rPr>
+      <w:color w:val="0000FF"/>
+      <w:u w:val="single"/>
+    </w:rPr>
+  </w:style>
 </w:styles>
 </file>
 

</xml_diff>